<commit_message>
************ Published Visualisation v0.3 *************
-> Started building a fractal-based visualisation:
	-> Two sources for the method;
		1. Generalised mandelbulb set
		2. Julia fractal
	-> Tickers change behaviour of parameters over time steps.
	Improvements:
		-> Find a way to build a clean mesh rather than representing
		   iterations with cubes.
		-> Look up normal-based ray tracing approach to rendering.

-> Added a sandbox visualisation which is a clone of PointClouds at this
stage.
	-> This can be used to try things out..
-> UNIT TESTS:
	-> Added a simple test for the FFMPEG video renderer.
-> Requirements:
	-> Introduced the spectral-surface-skybox vis.
*******************************************************
</commit_message>
<xml_diff>
--- a/Projects/AudioAttributes/Requirements.docx
+++ b/Projects/AudioAttributes/Requirements.docx
@@ -12,16 +12,8 @@
         <w:rPr>
           <w:b/>
         </w:rPr>
-        <w:t xml:space="preserve">Requirements – </w:t>
-      </w:r>
-      <w:proofErr w:type="spellStart"/>
-      <w:r>
-        <w:rPr>
-          <w:b/>
-        </w:rPr>
-        <w:t>AudioAttributes</w:t>
-      </w:r>
-      <w:proofErr w:type="spellEnd"/>
+        <w:t>Requirements – AudioAttributes</w:t>
+      </w:r>
     </w:p>
     <w:p>
       <w:pPr>
@@ -69,6 +61,42 @@
       </w:pPr>
       <w:r>
         <w:t>Write Audio</w:t>
+      </w:r>
+    </w:p>
+    <w:p>
+      <w:pPr>
+        <w:pStyle w:val="ListParagraph"/>
+        <w:numPr>
+          <w:ilvl w:val="1"/>
+          <w:numId w:val="3"/>
+        </w:numPr>
+      </w:pPr>
+      <w:r>
+        <w:t>Merge channels:</w:t>
+      </w:r>
+    </w:p>
+    <w:p>
+      <w:pPr>
+        <w:pStyle w:val="ListParagraph"/>
+        <w:numPr>
+          <w:ilvl w:val="2"/>
+          <w:numId w:val="3"/>
+        </w:numPr>
+      </w:pPr>
+      <w:r>
+        <w:t>Set levels for channels</w:t>
+      </w:r>
+    </w:p>
+    <w:p>
+      <w:pPr>
+        <w:pStyle w:val="ListParagraph"/>
+        <w:numPr>
+          <w:ilvl w:val="2"/>
+          <w:numId w:val="3"/>
+        </w:numPr>
+      </w:pPr>
+      <w:r>
+        <w:t>Retrofit normalisation factor from channel into other channels of audio input.</w:t>
       </w:r>
     </w:p>
     <w:p>
@@ -1002,7 +1030,7 @@
   <a:extraClrSchemeLst/>
   <a:extLst>
     <a:ext uri="{05A4C25C-085E-4340-85A3-A5531E510DB2}">
-      <thm15:themeFamily xmlns="" xmlns:thm15="http://schemas.microsoft.com/office/thememl/2012/main" name="Office Theme" id="{62F939B6-93AF-4DB8-9C6B-D6C7DFDC589F}" vid="{4A3C46E8-61CC-4603-A589-7422A47A8E4A}"/>
+      <thm15:themeFamily xmlns:thm15="http://schemas.microsoft.com/office/thememl/2012/main" xmlns="" name="Office Theme" id="{62F939B6-93AF-4DB8-9C6B-D6C7DFDC589F}" vid="{4A3C46E8-61CC-4603-A589-7422A47A8E4A}"/>
     </a:ext>
   </a:extLst>
 </a:theme>

</xml_diff>

<commit_message>
-> Forgot project file, and some changes to AudioFile.h & Source.cpp
</commit_message>
<xml_diff>
--- a/Projects/AudioAttributes/Requirements.docx
+++ b/Projects/AudioAttributes/Requirements.docx
@@ -12,7 +12,27 @@
         <w:rPr>
           <w:b/>
         </w:rPr>
-        <w:t>Requirements – AudioAttributes</w:t>
+        <w:t xml:space="preserve">Requirements – </w:t>
+      </w:r>
+      <w:proofErr w:type="spellStart"/>
+      <w:r>
+        <w:rPr>
+          <w:b/>
+        </w:rPr>
+        <w:t>AudioAttributes</w:t>
+      </w:r>
+      <w:proofErr w:type="spellEnd"/>
+    </w:p>
+    <w:p>
+      <w:pPr>
+        <w:pStyle w:val="ListParagraph"/>
+        <w:numPr>
+          <w:ilvl w:val="0"/>
+          <w:numId w:val="5"/>
+        </w:numPr>
+      </w:pPr>
+      <w:r>
+        <w:t>Where do you set the maximum duration?</w:t>
       </w:r>
     </w:p>
     <w:p>
@@ -20,84 +40,9 @@
         <w:pStyle w:val="ListParagraph"/>
         <w:numPr>
           <w:ilvl w:val="0"/>
-          <w:numId w:val="3"/>
+          <w:numId w:val="5"/>
         </w:numPr>
       </w:pPr>
-      <w:r>
-        <w:t>Read Audio</w:t>
-      </w:r>
-      <w:r>
-        <w:t>:</w:t>
-      </w:r>
-    </w:p>
-    <w:p>
-      <w:pPr>
-        <w:pStyle w:val="ListParagraph"/>
-        <w:numPr>
-          <w:ilvl w:val="1"/>
-          <w:numId w:val="3"/>
-        </w:numPr>
-      </w:pPr>
-      <w:r>
-        <w:t>Select multiple files</w:t>
-      </w:r>
-    </w:p>
-    <w:p>
-      <w:pPr>
-        <w:pStyle w:val="ListParagraph"/>
-        <w:numPr>
-          <w:ilvl w:val="2"/>
-          <w:numId w:val="3"/>
-        </w:numPr>
-      </w:pPr>
-    </w:p>
-    <w:p>
-      <w:pPr>
-        <w:pStyle w:val="ListParagraph"/>
-        <w:numPr>
-          <w:ilvl w:val="0"/>
-          <w:numId w:val="3"/>
-        </w:numPr>
-      </w:pPr>
-      <w:r>
-        <w:t>Write Audio</w:t>
-      </w:r>
-    </w:p>
-    <w:p>
-      <w:pPr>
-        <w:pStyle w:val="ListParagraph"/>
-        <w:numPr>
-          <w:ilvl w:val="1"/>
-          <w:numId w:val="3"/>
-        </w:numPr>
-      </w:pPr>
-      <w:r>
-        <w:t>Merge channels:</w:t>
-      </w:r>
-    </w:p>
-    <w:p>
-      <w:pPr>
-        <w:pStyle w:val="ListParagraph"/>
-        <w:numPr>
-          <w:ilvl w:val="2"/>
-          <w:numId w:val="3"/>
-        </w:numPr>
-      </w:pPr>
-      <w:r>
-        <w:t>Set levels for channels</w:t>
-      </w:r>
-    </w:p>
-    <w:p>
-      <w:pPr>
-        <w:pStyle w:val="ListParagraph"/>
-        <w:numPr>
-          <w:ilvl w:val="2"/>
-          <w:numId w:val="3"/>
-        </w:numPr>
-      </w:pPr>
-      <w:r>
-        <w:t>Retrofit normalisation factor from channel into other channels of audio input.</w:t>
-      </w:r>
     </w:p>
     <w:p>
       <w:pPr>
@@ -121,7 +66,13 @@
         </w:numPr>
       </w:pPr>
       <w:r>
-        <w:t>Do not handle multiple sample rates</w:t>
+        <w:t xml:space="preserve">Do not handle multiple </w:t>
+      </w:r>
+      <w:r>
+        <w:t xml:space="preserve">simultaneous </w:t>
+      </w:r>
+      <w:r>
+        <w:t>sample rates</w:t>
       </w:r>
     </w:p>
     <w:p>
@@ -354,6 +305,95 @@
     </w:lvl>
   </w:abstractNum>
   <w:abstractNum w:abstractNumId="2">
+    <w:nsid w:val="26DD1F00"/>
+    <w:multiLevelType w:val="hybridMultilevel"/>
+    <w:tmpl w:val="06B22D92"/>
+    <w:lvl w:ilvl="0" w:tplc="0809000F">
+      <w:start w:val="1"/>
+      <w:numFmt w:val="decimal"/>
+      <w:lvlText w:val="%1."/>
+      <w:lvlJc w:val="left"/>
+      <w:pPr>
+        <w:ind w:left="720" w:hanging="360"/>
+      </w:pPr>
+      <w:rPr>
+        <w:rFonts w:hint="default"/>
+      </w:rPr>
+    </w:lvl>
+    <w:lvl w:ilvl="1" w:tplc="08090019" w:tentative="1">
+      <w:start w:val="1"/>
+      <w:numFmt w:val="lowerLetter"/>
+      <w:lvlText w:val="%2."/>
+      <w:lvlJc w:val="left"/>
+      <w:pPr>
+        <w:ind w:left="1440" w:hanging="360"/>
+      </w:pPr>
+    </w:lvl>
+    <w:lvl w:ilvl="2" w:tplc="0809001B" w:tentative="1">
+      <w:start w:val="1"/>
+      <w:numFmt w:val="lowerRoman"/>
+      <w:lvlText w:val="%3."/>
+      <w:lvlJc w:val="right"/>
+      <w:pPr>
+        <w:ind w:left="2160" w:hanging="180"/>
+      </w:pPr>
+    </w:lvl>
+    <w:lvl w:ilvl="3" w:tplc="0809000F" w:tentative="1">
+      <w:start w:val="1"/>
+      <w:numFmt w:val="decimal"/>
+      <w:lvlText w:val="%4."/>
+      <w:lvlJc w:val="left"/>
+      <w:pPr>
+        <w:ind w:left="2880" w:hanging="360"/>
+      </w:pPr>
+    </w:lvl>
+    <w:lvl w:ilvl="4" w:tplc="08090019" w:tentative="1">
+      <w:start w:val="1"/>
+      <w:numFmt w:val="lowerLetter"/>
+      <w:lvlText w:val="%5."/>
+      <w:lvlJc w:val="left"/>
+      <w:pPr>
+        <w:ind w:left="3600" w:hanging="360"/>
+      </w:pPr>
+    </w:lvl>
+    <w:lvl w:ilvl="5" w:tplc="0809001B" w:tentative="1">
+      <w:start w:val="1"/>
+      <w:numFmt w:val="lowerRoman"/>
+      <w:lvlText w:val="%6."/>
+      <w:lvlJc w:val="right"/>
+      <w:pPr>
+        <w:ind w:left="4320" w:hanging="180"/>
+      </w:pPr>
+    </w:lvl>
+    <w:lvl w:ilvl="6" w:tplc="0809000F" w:tentative="1">
+      <w:start w:val="1"/>
+      <w:numFmt w:val="decimal"/>
+      <w:lvlText w:val="%7."/>
+      <w:lvlJc w:val="left"/>
+      <w:pPr>
+        <w:ind w:left="5040" w:hanging="360"/>
+      </w:pPr>
+    </w:lvl>
+    <w:lvl w:ilvl="7" w:tplc="08090019" w:tentative="1">
+      <w:start w:val="1"/>
+      <w:numFmt w:val="lowerLetter"/>
+      <w:lvlText w:val="%8."/>
+      <w:lvlJc w:val="left"/>
+      <w:pPr>
+        <w:ind w:left="5760" w:hanging="360"/>
+      </w:pPr>
+    </w:lvl>
+    <w:lvl w:ilvl="8" w:tplc="0809001B" w:tentative="1">
+      <w:start w:val="1"/>
+      <w:numFmt w:val="lowerRoman"/>
+      <w:lvlText w:val="%9."/>
+      <w:lvlJc w:val="right"/>
+      <w:pPr>
+        <w:ind w:left="6480" w:hanging="180"/>
+      </w:pPr>
+    </w:lvl>
+  </w:abstractNum>
+  <w:abstractNum w:abstractNumId="3">
     <w:nsid w:val="39B340F0"/>
     <w:multiLevelType w:val="hybridMultilevel"/>
     <w:tmpl w:val="A14C5EE4"/>
@@ -442,7 +482,7 @@
       </w:pPr>
     </w:lvl>
   </w:abstractNum>
-  <w:abstractNum w:abstractNumId="3">
+  <w:abstractNum w:abstractNumId="4">
     <w:nsid w:val="3C1C4494"/>
     <w:multiLevelType w:val="hybridMultilevel"/>
     <w:tmpl w:val="78DAAA12"/>
@@ -558,12 +598,15 @@
     <w:abstractNumId w:val="1"/>
   </w:num>
   <w:num w:numId="2">
-    <w:abstractNumId w:val="3"/>
+    <w:abstractNumId w:val="4"/>
   </w:num>
   <w:num w:numId="3">
     <w:abstractNumId w:val="0"/>
   </w:num>
   <w:num w:numId="4">
+    <w:abstractNumId w:val="3"/>
+  </w:num>
+  <w:num w:numId="5">
     <w:abstractNumId w:val="2"/>
   </w:num>
 </w:numbering>
@@ -1030,7 +1073,7 @@
   <a:extraClrSchemeLst/>
   <a:extLst>
     <a:ext uri="{05A4C25C-085E-4340-85A3-A5531E510DB2}">
-      <thm15:themeFamily xmlns:thm15="http://schemas.microsoft.com/office/thememl/2012/main" xmlns="" name="Office Theme" id="{62F939B6-93AF-4DB8-9C6B-D6C7DFDC589F}" vid="{4A3C46E8-61CC-4603-A589-7422A47A8E4A}"/>
+      <thm15:themeFamily xmlns="" xmlns:thm15="http://schemas.microsoft.com/office/thememl/2012/main" name="Office Theme" id="{62F939B6-93AF-4DB8-9C6B-D6C7DFDC589F}" vid="{4A3C46E8-61CC-4603-A589-7422A47A8E4A}"/>
     </a:ext>
   </a:extLst>
 </a:theme>

</xml_diff>

<commit_message>
-> Started looking into building and parameterising surfaces as new visualisation, inspired by differential geometry
</commit_message>
<xml_diff>
--- a/Projects/AudioAttributes/Requirements.docx
+++ b/Projects/AudioAttributes/Requirements.docx
@@ -12,16 +12,8 @@
         <w:rPr>
           <w:b/>
         </w:rPr>
-        <w:t xml:space="preserve">Requirements – </w:t>
+        <w:t>Requirements – AudioAttributes</w:t>
       </w:r>
-      <w:proofErr w:type="spellStart"/>
-      <w:r>
-        <w:rPr>
-          <w:b/>
-        </w:rPr>
-        <w:t>AudioAttributes</w:t>
-      </w:r>
-      <w:proofErr w:type="spellEnd"/>
     </w:p>
     <w:p>
       <w:pPr>
@@ -34,15 +26,6 @@
       <w:r>
         <w:t>Where do you set the maximum duration?</w:t>
       </w:r>
-    </w:p>
-    <w:p>
-      <w:pPr>
-        <w:pStyle w:val="ListParagraph"/>
-        <w:numPr>
-          <w:ilvl w:val="0"/>
-          <w:numId w:val="5"/>
-        </w:numPr>
-      </w:pPr>
     </w:p>
     <w:p>
       <w:pPr>

</xml_diff>